<commit_message>
updated Children and Families word doc
</commit_message>
<xml_diff>
--- a/Children_and_Families-1.docx
+++ b/Children_and_Families-1.docx
@@ -928,28 +928,37 @@
           <w:rFonts w:ascii="Arial" w:hAnsi="Arial" w:cs="Arial"/>
           <w:lang w:eastAsia="ja-JP"/>
         </w:rPr>
-        <w:t>, Laura Bennett, Shanna Gong, Felicity Rose, Zoë Towns</w:t>
+        <w:t xml:space="preserve">, Laura Bennett, Shanna Gong, Felicity Rose, Zoë Towns. </w:t>
       </w:r>
       <w:r>
         <w:rPr>
           <w:rFonts w:ascii="Arial" w:hAnsi="Arial" w:cs="Arial"/>
           <w:lang w:eastAsia="ja-JP"/>
         </w:rPr>
-        <w:t xml:space="preserve">. </w:t>
+        <w:t>“</w:t>
       </w:r>
       <w:r>
         <w:rPr>
           <w:rFonts w:ascii="Arial" w:hAnsi="Arial" w:cs="Arial"/>
           <w:lang w:eastAsia="ja-JP"/>
         </w:rPr>
-        <w:t>“</w:t>
-      </w:r>
-      <w:r>
-        <w:rPr>
-          <w:rFonts w:ascii="Arial" w:hAnsi="Arial" w:cs="Arial"/>
+        <w:t xml:space="preserve">Every Second the Impact of the Incarceration Crisis on American Families.” </w:t>
+      </w:r>
+      <w:r>
+        <w:rPr>
+          <w:rFonts w:ascii="Arial" w:hAnsi="Arial" w:cs="Arial"/>
+          <w:i/>
+          <w:iCs/>
           <w:lang w:eastAsia="ja-JP"/>
         </w:rPr>
-        <w:t>Every Second the Impact of the Incarceration Crisis on American Families.” FWD.us, December 2018.</w:t>
+        <w:t>FWD.us</w:t>
+      </w:r>
+      <w:r>
+        <w:rPr>
+          <w:rFonts w:ascii="Arial" w:hAnsi="Arial" w:cs="Arial"/>
+          <w:lang w:eastAsia="ja-JP"/>
+        </w:rPr>
+        <w:t>, December 2018.</w:t>
       </w:r>
     </w:p>
     <w:p>
@@ -992,23 +1001,7 @@
           <w:rFonts w:ascii="Arial" w:hAnsi="Arial" w:cs="Arial"/>
           <w:shd w:val="clear" w:color="auto" w:fill="FFFFFF"/>
         </w:rPr>
-        <w:t xml:space="preserve">Rebecca Gross. “Parents &amp; Children: Learning Together Through </w:t>
-      </w:r>
-      <w:proofErr w:type="gramStart"/>
-      <w:r>
-        <w:rPr>
-          <w:rFonts w:ascii="Arial" w:hAnsi="Arial" w:cs="Arial"/>
-          <w:shd w:val="clear" w:color="auto" w:fill="FFFFFF"/>
-        </w:rPr>
-        <w:t>The</w:t>
-      </w:r>
-      <w:proofErr w:type="gramEnd"/>
-      <w:r>
-        <w:rPr>
-          <w:rFonts w:ascii="Arial" w:hAnsi="Arial" w:cs="Arial"/>
-          <w:shd w:val="clear" w:color="auto" w:fill="FFFFFF"/>
-        </w:rPr>
-        <w:t xml:space="preserve"> Arts.” </w:t>
+        <w:t xml:space="preserve">Rebecca Gross. “Parents &amp; Children: Learning Together Through The Arts.” </w:t>
       </w:r>
       <w:r>
         <w:rPr>
@@ -1031,23 +1024,7 @@
           <w:shd w:val="clear" w:color="auto" w:fill="FFFFFF"/>
         </w:rPr>
         <w:br/>
-        <w:t xml:space="preserve">The National Endowment </w:t>
-      </w:r>
-      <w:proofErr w:type="gramStart"/>
-      <w:r>
-        <w:rPr>
-          <w:rFonts w:ascii="Arial" w:hAnsi="Arial" w:cs="Arial"/>
-          <w:shd w:val="clear" w:color="auto" w:fill="FFFFFF"/>
-        </w:rPr>
-        <w:t>For</w:t>
-      </w:r>
-      <w:proofErr w:type="gramEnd"/>
-      <w:r>
-        <w:rPr>
-          <w:rFonts w:ascii="Arial" w:hAnsi="Arial" w:cs="Arial"/>
-          <w:shd w:val="clear" w:color="auto" w:fill="FFFFFF"/>
-        </w:rPr>
-        <w:t xml:space="preserve"> The Arts, September 22, 2015.</w:t>
+        <w:t>The National Endowment For The Arts, September 22, 2015.</w:t>
       </w:r>
     </w:p>
     <w:p>
@@ -1269,21 +1246,7 @@
         <w:rPr>
           <w:rFonts w:ascii="Arial" w:hAnsi="Arial" w:cs="Arial"/>
         </w:rPr>
-        <w:t xml:space="preserve">Nancy G. La Vigne, Elizabeth Davies, Diana Brazzell. “Broken Bonds Understanding </w:t>
-      </w:r>
-      <w:proofErr w:type="gramStart"/>
-      <w:r>
-        <w:rPr>
-          <w:rFonts w:ascii="Arial" w:hAnsi="Arial" w:cs="Arial"/>
-        </w:rPr>
-        <w:t>And</w:t>
-      </w:r>
-      <w:proofErr w:type="gramEnd"/>
-      <w:r>
-        <w:rPr>
-          <w:rFonts w:ascii="Arial" w:hAnsi="Arial" w:cs="Arial"/>
-        </w:rPr>
-        <w:t xml:space="preserve"> Addressing The Needs Of Children With Incarcerated Parents.” </w:t>
+        <w:t xml:space="preserve">Nancy G. La Vigne, Elizabeth Davies, Diana Brazzell. “Broken Bonds Understanding And Addressing The Needs Of Children With Incarcerated Parents.” </w:t>
       </w:r>
       <w:r>
         <w:rPr>
@@ -1337,7 +1300,23 @@
           <w:rFonts w:ascii="Arial" w:hAnsi="Arial" w:cs="Arial"/>
           <w:shd w:val="clear" w:color="auto" w:fill="FFFFFF"/>
         </w:rPr>
-        <w:t>Grace Hwang Lynch. “Connecting Kids Through Art.” PBSparents. nd.</w:t>
+        <w:t xml:space="preserve">Grace Hwang Lynch. “Connecting Kids Through Art.” </w:t>
+      </w:r>
+      <w:r>
+        <w:rPr>
+          <w:rFonts w:ascii="Arial" w:hAnsi="Arial" w:cs="Arial"/>
+          <w:i/>
+          <w:iCs/>
+          <w:shd w:val="clear" w:color="auto" w:fill="FFFFFF"/>
+        </w:rPr>
+        <w:t>PBSparents</w:t>
+      </w:r>
+      <w:r>
+        <w:rPr>
+          <w:rFonts w:ascii="Arial" w:hAnsi="Arial" w:cs="Arial"/>
+          <w:shd w:val="clear" w:color="auto" w:fill="FFFFFF"/>
+        </w:rPr>
+        <w:t>. nd.</w:t>
       </w:r>
     </w:p>
     <w:p>
@@ -1804,14 +1783,7 @@
           <w:rFonts w:ascii="Arial" w:hAnsi="Arial" w:cs="Arial"/>
           <w:shd w:val="clear" w:color="auto" w:fill="FFFFFF"/>
         </w:rPr>
-        <w:t>Scomm</w:t>
-      </w:r>
-      <w:r>
-        <w:rPr>
-          <w:rFonts w:ascii="Arial" w:hAnsi="Arial" w:cs="Arial"/>
-          <w:shd w:val="clear" w:color="auto" w:fill="FFFFFF"/>
-        </w:rPr>
-        <w:t>enga</w:t>
+        <w:t>Scommenga</w:t>
       </w:r>
       <w:proofErr w:type="spellEnd"/>
       <w:r>
@@ -1976,7 +1948,6 @@
         <w:pStyle w:val="NoSpacing"/>
         <w:rPr>
           <w:rFonts w:ascii="Arial" w:hAnsi="Arial" w:cs="Arial"/>
-          <w:bCs/>
           <w:kern w:val="36"/>
         </w:rPr>
       </w:pPr>
@@ -2108,6 +2079,73 @@
         <w:pStyle w:val="NoSpacing"/>
         <w:rPr>
           <w:rFonts w:ascii="Arial" w:hAnsi="Arial" w:cs="Arial"/>
+        </w:rPr>
+      </w:pPr>
+      <w:r>
+        <w:rPr>
+          <w:rFonts w:ascii="Arial" w:hAnsi="Arial" w:cs="Arial"/>
+        </w:rPr>
+        <w:t xml:space="preserve">Sara Wakefield and Christopher </w:t>
+      </w:r>
+      <w:proofErr w:type="spellStart"/>
+      <w:r>
+        <w:rPr>
+          <w:rFonts w:ascii="Arial" w:hAnsi="Arial" w:cs="Arial"/>
+        </w:rPr>
+        <w:t>Wildeman</w:t>
+      </w:r>
+      <w:proofErr w:type="spellEnd"/>
+      <w:r>
+        <w:rPr>
+          <w:rFonts w:ascii="Arial" w:hAnsi="Arial" w:cs="Arial"/>
+        </w:rPr>
+        <w:t xml:space="preserve">. </w:t>
+      </w:r>
+      <w:r>
+        <w:rPr>
+          <w:rFonts w:ascii="Arial" w:hAnsi="Arial" w:cs="Arial"/>
+          <w:i/>
+          <w:iCs/>
+        </w:rPr>
+        <w:t>Children of the Prison Boom: Mass Incarceration and the Future of American Inequality</w:t>
+      </w:r>
+      <w:r>
+        <w:rPr>
+          <w:rFonts w:ascii="Arial" w:hAnsi="Arial" w:cs="Arial"/>
+        </w:rPr>
+        <w:t>. Oxford University Press, 2013.</w:t>
+      </w:r>
+    </w:p>
+    <w:p>
+      <w:pPr>
+        <w:pStyle w:val="NoSpacing"/>
+        <w:rPr>
+          <w:rFonts w:ascii="Arial" w:hAnsi="Arial" w:cs="Arial"/>
+        </w:rPr>
+      </w:pPr>
+      <w:hyperlink r:id="rId38" w:history="1">
+        <w:r>
+          <w:rPr>
+            <w:rStyle w:val="Hyperlink"/>
+            <w:rFonts w:ascii="Arial" w:hAnsi="Arial" w:cs="Arial"/>
+          </w:rPr>
+          <w:t>https://www.oxfordscholarship.com/view/10.1093/acprof:oso/9780199989225.001.0001/acprof-9780199989225</w:t>
+        </w:r>
+      </w:hyperlink>
+    </w:p>
+    <w:p>
+      <w:pPr>
+        <w:pStyle w:val="NoSpacing"/>
+        <w:rPr>
+          <w:rFonts w:ascii="Arial" w:hAnsi="Arial" w:cs="Arial"/>
+        </w:rPr>
+      </w:pPr>
+    </w:p>
+    <w:p>
+      <w:pPr>
+        <w:pStyle w:val="NoSpacing"/>
+        <w:rPr>
+          <w:rFonts w:ascii="Arial" w:hAnsi="Arial" w:cs="Arial"/>
           <w:shd w:val="clear" w:color="auto" w:fill="FFFFFF"/>
         </w:rPr>
       </w:pPr>
@@ -2141,7 +2179,7 @@
           <w:rFonts w:ascii="Arial" w:eastAsia="Times New Roman" w:hAnsi="Arial" w:cs="Arial"/>
         </w:rPr>
       </w:pPr>
-      <w:hyperlink r:id="rId38" w:history="1">
+      <w:hyperlink r:id="rId39" w:history="1">
         <w:r>
           <w:rPr>
             <w:rStyle w:val="Hyperlink"/>
@@ -2189,7 +2227,7 @@
           <w:rFonts w:ascii="Arial" w:eastAsia="Times New Roman" w:hAnsi="Arial" w:cs="Arial"/>
         </w:rPr>
       </w:pPr>
-      <w:hyperlink r:id="rId39" w:history="1">
+      <w:hyperlink r:id="rId40" w:history="1">
         <w:r>
           <w:rPr>
             <w:rStyle w:val="Hyperlink"/>
@@ -2269,7 +2307,7 @@
           <w:rFonts w:ascii="Arial" w:hAnsi="Arial" w:cs="Arial"/>
         </w:rPr>
       </w:pPr>
-      <w:hyperlink r:id="rId40" w:history="1">
+      <w:hyperlink r:id="rId41" w:history="1">
         <w:r>
           <w:rPr>
             <w:rFonts w:ascii="Arial" w:hAnsi="Arial" w:cs="Arial"/>
@@ -2282,60 +2320,50 @@
     </w:p>
     <w:p>
       <w:pPr>
-        <w:rPr>
-          <w:rFonts w:ascii="Tahoma" w:hAnsi="Tahoma" w:cs="Tahoma"/>
-          <w:sz w:val="20"/>
-          <w:szCs w:val="20"/>
-        </w:rPr>
-      </w:pPr>
-      <w:r>
-        <w:rPr>
-          <w:rFonts w:ascii="Tahoma" w:hAnsi="Tahoma" w:cs="Tahoma"/>
-          <w:sz w:val="20"/>
-          <w:szCs w:val="20"/>
+        <w:pStyle w:val="NoSpacing"/>
+        <w:rPr>
+          <w:rFonts w:ascii="Arial" w:hAnsi="Arial" w:cs="Arial"/>
+        </w:rPr>
+      </w:pPr>
+      <w:r>
+        <w:rPr>
+          <w:rFonts w:ascii="Arial" w:hAnsi="Arial" w:cs="Arial"/>
         </w:rPr>
         <w:t xml:space="preserve"> </w:t>
       </w:r>
     </w:p>
     <w:p>
       <w:pPr>
-        <w:rPr>
-          <w:rFonts w:ascii="Tahoma" w:hAnsi="Tahoma" w:cs="Tahoma"/>
-          <w:sz w:val="20"/>
-          <w:szCs w:val="20"/>
-        </w:rPr>
-      </w:pPr>
-    </w:p>
-    <w:p>
-      <w:pPr>
-        <w:rPr>
-          <w:rFonts w:ascii="Tahoma" w:hAnsi="Tahoma" w:cs="Tahoma"/>
-          <w:sz w:val="20"/>
-          <w:szCs w:val="20"/>
-        </w:rPr>
-      </w:pPr>
-    </w:p>
-    <w:p>
-      <w:pPr>
-        <w:rPr>
-          <w:rFonts w:ascii="Tahoma" w:hAnsi="Tahoma" w:cs="Tahoma"/>
-          <w:sz w:val="20"/>
-          <w:szCs w:val="20"/>
-        </w:rPr>
-      </w:pPr>
-      <w:r>
-        <w:rPr>
-          <w:rFonts w:ascii="Tahoma" w:hAnsi="Tahoma" w:cs="Tahoma"/>
-          <w:sz w:val="20"/>
-          <w:szCs w:val="20"/>
+        <w:pStyle w:val="NoSpacing"/>
+        <w:rPr>
+          <w:rFonts w:ascii="Arial" w:hAnsi="Arial" w:cs="Arial"/>
+        </w:rPr>
+      </w:pPr>
+    </w:p>
+    <w:p>
+      <w:pPr>
+        <w:pStyle w:val="NoSpacing"/>
+        <w:rPr>
+          <w:rFonts w:ascii="Arial" w:hAnsi="Arial" w:cs="Arial"/>
+        </w:rPr>
+      </w:pPr>
+    </w:p>
+    <w:p>
+      <w:pPr>
+        <w:pStyle w:val="NoSpacing"/>
+        <w:rPr>
+          <w:rFonts w:ascii="Arial" w:hAnsi="Arial" w:cs="Arial"/>
+        </w:rPr>
+      </w:pPr>
+      <w:r>
+        <w:rPr>
+          <w:rFonts w:ascii="Arial" w:hAnsi="Arial" w:cs="Arial"/>
         </w:rPr>
         <w:t>© 2019 New York State Literary Center</w:t>
       </w:r>
       <w:r>
         <w:rPr>
-          <w:rFonts w:ascii="Tahoma" w:hAnsi="Tahoma" w:cs="Tahoma"/>
-          <w:sz w:val="20"/>
-          <w:szCs w:val="20"/>
+          <w:rFonts w:ascii="Arial" w:hAnsi="Arial" w:cs="Arial"/>
         </w:rPr>
         <w:t xml:space="preserve"> All Rights Reserved</w:t>
       </w:r>

</xml_diff>